<commit_message>
personal pronouns have been extracted
</commit_message>
<xml_diff>
--- a/ResearchPaper/Semantic Question Answering For Smart Factories.docx
+++ b/ResearchPaper/Semantic Question Answering For Smart Factories.docx
@@ -349,7 +349,7 @@
           <w:color w:val="333333"/>
           <w:bdr w:val="none" w:sz="0" w:space="0" w:color="auto" w:frame="1"/>
         </w:rPr>
-        <w:t>in order to</w:t>
+        <w:t>to</w:t>
       </w:r>
       <w:r>
         <w:rPr>
@@ -406,7 +406,7 @@
           <w:color w:val="333333"/>
           <w:bdr w:val="none" w:sz="0" w:space="0" w:color="auto" w:frame="1"/>
         </w:rPr>
-        <w:t xml:space="preserve">, </w:t>
+        <w:t xml:space="preserve"> </w:t>
       </w:r>
       <w:r>
         <w:rPr>
@@ -449,7 +449,7 @@
           <w:color w:val="333333"/>
           <w:bdr w:val="none" w:sz="0" w:space="0" w:color="auto" w:frame="1"/>
         </w:rPr>
-        <w:t xml:space="preserve"> Machine Interface</w:t>
+        <w:t xml:space="preserve"> Machine </w:t>
       </w:r>
       <w:r>
         <w:rPr>
@@ -458,6 +458,15 @@
           <w:color w:val="333333"/>
           <w:bdr w:val="none" w:sz="0" w:space="0" w:color="auto" w:frame="1"/>
         </w:rPr>
+        <w:t>Interaction</w:t>
+      </w:r>
+      <w:r>
+        <w:rPr>
+          <w:bCs/>
+          <w:i/>
+          <w:color w:val="333333"/>
+          <w:bdr w:val="none" w:sz="0" w:space="0" w:color="auto" w:frame="1"/>
+        </w:rPr>
         <w:t xml:space="preserve"> (HMI)</w:t>
       </w:r>
       <w:r>
@@ -474,7 +483,7 @@
           <w:color w:val="333333"/>
           <w:bdr w:val="none" w:sz="0" w:space="0" w:color="auto" w:frame="1"/>
         </w:rPr>
-        <w:t>Devices</w:t>
+        <w:t>devices</w:t>
       </w:r>
       <w:proofErr w:type="gramEnd"/>
       <w:r>
@@ -891,7 +900,7 @@
           <w:color w:val="333333"/>
           <w:bdr w:val="none" w:sz="0" w:space="0" w:color="auto" w:frame="1"/>
         </w:rPr>
-        <w:t xml:space="preserve"> different properties from open domain or closed domain question answering so that we will examine</w:t>
+        <w:t xml:space="preserve"> different properties from open domain or closed domain question answering so that </w:t>
       </w:r>
       <w:r>
         <w:rPr>
@@ -899,7 +908,7 @@
           <w:color w:val="333333"/>
           <w:bdr w:val="none" w:sz="0" w:space="0" w:color="auto" w:frame="1"/>
         </w:rPr>
-        <w:t xml:space="preserve"> a restricted domain question answering system with linked data through</w:t>
+        <w:t>the researcher</w:t>
       </w:r>
       <w:r>
         <w:rPr>
@@ -907,16 +916,7 @@
           <w:color w:val="333333"/>
           <w:bdr w:val="none" w:sz="0" w:space="0" w:color="auto" w:frame="1"/>
         </w:rPr>
-        <w:t xml:space="preserve"> our </w:t>
-      </w:r>
-      <w:r>
-        <w:rPr>
-          <w:bCs/>
-          <w:noProof/>
-          <w:color w:val="333333"/>
-          <w:bdr w:val="none" w:sz="0" w:space="0" w:color="auto" w:frame="1"/>
-        </w:rPr>
-        <w:t>central</w:t>
+        <w:t xml:space="preserve"> will examine</w:t>
       </w:r>
       <w:r>
         <w:rPr>
@@ -924,7 +924,7 @@
           <w:color w:val="333333"/>
           <w:bdr w:val="none" w:sz="0" w:space="0" w:color="auto" w:frame="1"/>
         </w:rPr>
-        <w:t xml:space="preserve"> architecture.</w:t>
+        <w:t xml:space="preserve"> a restricted domain question answering system with linked data through</w:t>
       </w:r>
       <w:r>
         <w:rPr>
@@ -940,7 +940,7 @@
           <w:color w:val="333333"/>
           <w:bdr w:val="none" w:sz="0" w:space="0" w:color="auto" w:frame="1"/>
         </w:rPr>
-        <w:t xml:space="preserve">Moreover, </w:t>
+        <w:t>a</w:t>
       </w:r>
       <w:r>
         <w:rPr>
@@ -948,7 +948,16 @@
           <w:color w:val="333333"/>
           <w:bdr w:val="none" w:sz="0" w:space="0" w:color="auto" w:frame="1"/>
         </w:rPr>
-        <w:t>we</w:t>
+        <w:t xml:space="preserve"> </w:t>
+      </w:r>
+      <w:r>
+        <w:rPr>
+          <w:bCs/>
+          <w:noProof/>
+          <w:color w:val="333333"/>
+          <w:bdr w:val="none" w:sz="0" w:space="0" w:color="auto" w:frame="1"/>
+        </w:rPr>
+        <w:t>central</w:t>
       </w:r>
       <w:r>
         <w:rPr>
@@ -956,16 +965,7 @@
           <w:color w:val="333333"/>
           <w:bdr w:val="none" w:sz="0" w:space="0" w:color="auto" w:frame="1"/>
         </w:rPr>
-        <w:t xml:space="preserve"> present a semantic question answering with data based on </w:t>
-      </w:r>
-      <w:r>
-        <w:rPr>
-          <w:bCs/>
-          <w:noProof/>
-          <w:color w:val="333333"/>
-          <w:bdr w:val="none" w:sz="0" w:space="0" w:color="auto" w:frame="1"/>
-        </w:rPr>
-        <w:t>eniLINK</w:t>
+        <w:t xml:space="preserve"> architecture.</w:t>
       </w:r>
       <w:r>
         <w:rPr>
@@ -973,16 +973,7 @@
           <w:color w:val="333333"/>
           <w:bdr w:val="none" w:sz="0" w:space="0" w:color="auto" w:frame="1"/>
         </w:rPr>
-        <w:t xml:space="preserve"> and </w:t>
-      </w:r>
-      <w:r>
-        <w:rPr>
-          <w:bCs/>
-          <w:noProof/>
-          <w:color w:val="333333"/>
-          <w:bdr w:val="none" w:sz="0" w:space="0" w:color="auto" w:frame="1"/>
-        </w:rPr>
-        <w:t>generated</w:t>
+        <w:t xml:space="preserve"> </w:t>
       </w:r>
       <w:r>
         <w:rPr>
@@ -990,7 +981,7 @@
           <w:color w:val="333333"/>
           <w:bdr w:val="none" w:sz="0" w:space="0" w:color="auto" w:frame="1"/>
         </w:rPr>
-        <w:t xml:space="preserve"> data from an OPC UA Server</w:t>
+        <w:t xml:space="preserve">Moreover, </w:t>
       </w:r>
       <w:r>
         <w:rPr>
@@ -998,7 +989,7 @@
           <w:color w:val="333333"/>
           <w:bdr w:val="none" w:sz="0" w:space="0" w:color="auto" w:frame="1"/>
         </w:rPr>
-        <w:t xml:space="preserve"> known as Dynamic Server</w:t>
+        <w:t>the researcher</w:t>
       </w:r>
       <w:r>
         <w:rPr>
@@ -1006,16 +997,7 @@
           <w:color w:val="333333"/>
           <w:bdr w:val="none" w:sz="0" w:space="0" w:color="auto" w:frame="1"/>
         </w:rPr>
-        <w:t xml:space="preserve">. </w:t>
-      </w:r>
-      <w:r>
-        <w:rPr>
-          <w:bCs/>
-          <w:noProof/>
-          <w:color w:val="333333"/>
-          <w:bdr w:val="none" w:sz="0" w:space="0" w:color="auto" w:frame="1"/>
-        </w:rPr>
-        <w:t>In addition</w:t>
+        <w:t xml:space="preserve"> present</w:t>
       </w:r>
       <w:r>
         <w:rPr>
@@ -1023,7 +1005,7 @@
           <w:color w:val="333333"/>
           <w:bdr w:val="none" w:sz="0" w:space="0" w:color="auto" w:frame="1"/>
         </w:rPr>
-        <w:t xml:space="preserve">, </w:t>
+        <w:t>s</w:t>
       </w:r>
       <w:r>
         <w:rPr>
@@ -1031,7 +1013,7 @@
           <w:color w:val="333333"/>
           <w:bdr w:val="none" w:sz="0" w:space="0" w:color="auto" w:frame="1"/>
         </w:rPr>
-        <w:t>the researcher</w:t>
+        <w:t xml:space="preserve"> a semantic question answering with data based on </w:t>
       </w:r>
       <w:r>
         <w:rPr>
@@ -1039,7 +1021,106 @@
           <w:color w:val="333333"/>
           <w:bdr w:val="none" w:sz="0" w:space="0" w:color="auto" w:frame="1"/>
         </w:rPr>
-        <w:t xml:space="preserve"> will evaluate our question answering with different measurements </w:t>
+        <w:t xml:space="preserve">the </w:t>
+      </w:r>
+      <w:r>
+        <w:rPr>
+          <w:bCs/>
+          <w:noProof/>
+          <w:color w:val="333333"/>
+          <w:bdr w:val="none" w:sz="0" w:space="0" w:color="auto" w:frame="1"/>
+        </w:rPr>
+        <w:t>eniLINK</w:t>
+      </w:r>
+      <w:r>
+        <w:rPr>
+          <w:bCs/>
+          <w:color w:val="333333"/>
+          <w:bdr w:val="none" w:sz="0" w:space="0" w:color="auto" w:frame="1"/>
+        </w:rPr>
+        <w:t xml:space="preserve"> and </w:t>
+      </w:r>
+      <w:r>
+        <w:rPr>
+          <w:bCs/>
+          <w:noProof/>
+          <w:color w:val="333333"/>
+          <w:bdr w:val="none" w:sz="0" w:space="0" w:color="auto" w:frame="1"/>
+        </w:rPr>
+        <w:t>generated</w:t>
+      </w:r>
+      <w:r>
+        <w:rPr>
+          <w:bCs/>
+          <w:color w:val="333333"/>
+          <w:bdr w:val="none" w:sz="0" w:space="0" w:color="auto" w:frame="1"/>
+        </w:rPr>
+        <w:t xml:space="preserve"> data from an OPC UA Server</w:t>
+      </w:r>
+      <w:r>
+        <w:rPr>
+          <w:bCs/>
+          <w:color w:val="333333"/>
+          <w:bdr w:val="none" w:sz="0" w:space="0" w:color="auto" w:frame="1"/>
+        </w:rPr>
+        <w:t xml:space="preserve"> known as Dynamic Server</w:t>
+      </w:r>
+      <w:r>
+        <w:rPr>
+          <w:bCs/>
+          <w:color w:val="333333"/>
+          <w:bdr w:val="none" w:sz="0" w:space="0" w:color="auto" w:frame="1"/>
+        </w:rPr>
+        <w:t xml:space="preserve">. </w:t>
+      </w:r>
+      <w:r>
+        <w:rPr>
+          <w:bCs/>
+          <w:noProof/>
+          <w:color w:val="333333"/>
+          <w:bdr w:val="none" w:sz="0" w:space="0" w:color="auto" w:frame="1"/>
+        </w:rPr>
+        <w:t>Besides</w:t>
+      </w:r>
+      <w:r>
+        <w:rPr>
+          <w:bCs/>
+          <w:color w:val="333333"/>
+          <w:bdr w:val="none" w:sz="0" w:space="0" w:color="auto" w:frame="1"/>
+        </w:rPr>
+        <w:t xml:space="preserve">, </w:t>
+      </w:r>
+      <w:r>
+        <w:rPr>
+          <w:bCs/>
+          <w:color w:val="333333"/>
+          <w:bdr w:val="none" w:sz="0" w:space="0" w:color="auto" w:frame="1"/>
+        </w:rPr>
+        <w:t>the researcher</w:t>
+      </w:r>
+      <w:r>
+        <w:rPr>
+          <w:bCs/>
+          <w:color w:val="333333"/>
+          <w:bdr w:val="none" w:sz="0" w:space="0" w:color="auto" w:frame="1"/>
+        </w:rPr>
+        <w:t xml:space="preserve"> will evaluate </w:t>
+      </w:r>
+      <w:r>
+        <w:rPr>
+          <w:bCs/>
+          <w:color w:val="333333"/>
+          <w:bdr w:val="none" w:sz="0" w:space="0" w:color="auto" w:frame="1"/>
+        </w:rPr>
+        <w:t>the semantic</w:t>
+      </w:r>
+      <w:r>
+        <w:rPr>
+          <w:bCs/>
+          <w:color w:val="333333"/>
+          <w:bdr w:val="none" w:sz="0" w:space="0" w:color="auto" w:frame="1"/>
+        </w:rPr>
+        <w:t xml:space="preserve"> question answering with different measurements </w:t>
       </w:r>
       <w:r>
         <w:rPr>
@@ -1533,7 +1614,7 @@
         <w:t xml:space="preserve"> unstructured data or structured data. </w:t>
       </w:r>
       <w:r>
-        <w:t>We</w:t>
+        <w:t>The researcher</w:t>
       </w:r>
       <w:r>
         <w:t xml:space="preserve"> </w:t>
@@ -1545,6 +1626,12 @@
         <w:t>take</w:t>
       </w:r>
       <w:r>
+        <w:rPr>
+          <w:noProof/>
+        </w:rPr>
+        <w:t>s</w:t>
+      </w:r>
+      <w:r>
         <w:t xml:space="preserve"> </w:t>
       </w:r>
       <w:r>
@@ -1588,16 +1675,22 @@
         <w:t>s</w:t>
       </w:r>
       <w:r>
-        <w:t xml:space="preserve"> the answer return rate </w:t>
-      </w:r>
-      <w:r>
-        <w:t xml:space="preserve">and </w:t>
+        <w:t xml:space="preserve"> the answer </w:t>
+      </w:r>
+      <w:r>
+        <w:t xml:space="preserve">return rate and </w:t>
       </w:r>
       <w:r>
         <w:t>precision</w:t>
       </w:r>
       <w:r>
-        <w:t>, therefore</w:t>
+        <w:t>;</w:t>
+      </w:r>
+      <w:r>
+        <w:t xml:space="preserve"> therefore</w:t>
+      </w:r>
+      <w:r>
+        <w:t>,</w:t>
       </w:r>
       <w:r>
         <w:t xml:space="preserve"> it evaluates the usability for a human operator, </w:t>
@@ -1699,7 +1792,7 @@
         <w:rPr>
           <w:noProof/>
         </w:rPr>
-        <w:t>give</w:t>
+        <w:t>provide</w:t>
       </w:r>
       <w:r>
         <w:t xml:space="preserve"> a brief overview </w:t>
@@ -1806,7 +1899,13 @@
         <w:t>Chapter</w:t>
       </w:r>
       <w:r>
-        <w:t xml:space="preserve"> 8, we will explain the test </w:t>
+        <w:t xml:space="preserve"> 8, </w:t>
+      </w:r>
+      <w:r>
+        <w:t>the researcher</w:t>
+      </w:r>
+      <w:r>
+        <w:t xml:space="preserve"> will explain the test </w:t>
       </w:r>
       <w:r>
         <w:t>environment;</w:t>
@@ -3882,7 +3981,13 @@
         <w:pStyle w:val="Heading3"/>
       </w:pPr>
       <w:r>
-        <w:t>Can we generalize our approach to other plants of and how did the research contribute to the research area?</w:t>
+        <w:t xml:space="preserve">Can </w:t>
+      </w:r>
+      <w:r>
+        <w:t>the researcher</w:t>
+      </w:r>
+      <w:r>
+        <w:t xml:space="preserve"> generalize our approach to other plants of and how did the research contribute to the research area?</w:t>
       </w:r>
     </w:p>
     <w:p/>
@@ -4168,7 +4273,13 @@
         <w:t>G</w:t>
       </w:r>
       <w:r>
-        <w:t xml:space="preserve">enerated new test parameters set to evaluate our semantic question answering. In the test phase, we will see how to </w:t>
+        <w:t xml:space="preserve">enerated new test parameters set to evaluate our semantic question answering. In the test phase, </w:t>
+      </w:r>
+      <w:r>
+        <w:t>the researcher</w:t>
+      </w:r>
+      <w:r>
+        <w:t xml:space="preserve"> will see how to </w:t>
       </w:r>
       <w:r>
         <w:rPr>
@@ -4222,7 +4333,37 @@
         <w:t>, Section</w:t>
       </w:r>
       <w:r>
-        <w:t xml:space="preserve"> 3 defines how we can prepare real-time data. In Section 4, we clearly explain the prerequisite methods in natural language processing. Thereafter, Section 5 clearly examines the proposed architecture. As a result, we conclude in Section 9. </w:t>
+        <w:t xml:space="preserve"> 3 defines how </w:t>
+      </w:r>
+      <w:r>
+        <w:t>the researcher</w:t>
+      </w:r>
+      <w:r>
+        <w:t xml:space="preserve"> can prepare real-time data. In Section 4, </w:t>
+      </w:r>
+      <w:r>
+        <w:t>the researcher</w:t>
+      </w:r>
+      <w:r>
+        <w:t xml:space="preserve"> clearly explain</w:t>
+      </w:r>
+      <w:r>
+        <w:t>s</w:t>
+      </w:r>
+      <w:r>
+        <w:t xml:space="preserve"> the prerequisite methods in natural language processing. Thereafter, Section 5 clearly examines the proposed architecture. As a result, </w:t>
+      </w:r>
+      <w:r>
+        <w:t>the researcher</w:t>
+      </w:r>
+      <w:r>
+        <w:t xml:space="preserve"> conclude</w:t>
+      </w:r>
+      <w:r>
+        <w:t>s</w:t>
+      </w:r>
+      <w:r>
+        <w:t xml:space="preserve"> in Section 9. </w:t>
       </w:r>
     </w:p>
     <w:p>
@@ -4231,7 +4372,10 @@
         <w:ind w:firstLine="0"/>
       </w:pPr>
       <w:r>
-        <w:t xml:space="preserve">We will answer the </w:t>
+        <w:t xml:space="preserve">The researcher </w:t>
+      </w:r>
+      <w:r>
+        <w:t xml:space="preserve">will answer the </w:t>
       </w:r>
       <w:r>
         <w:t>aforementioned</w:t>
@@ -4251,6 +4395,7 @@
         <w:pStyle w:val="Heading1"/>
       </w:pPr>
       <w:r>
+        <w:lastRenderedPageBreak/>
         <w:t>SMART FACTORIES</w:t>
       </w:r>
       <w:r>
@@ -4278,7 +4423,6 @@
         <w:t xml:space="preserve"> factory has </w:t>
       </w:r>
       <w:r>
-        <w:lastRenderedPageBreak/>
         <w:t>defined</w:t>
       </w:r>
       <w:r>
@@ -4858,7 +5002,10 @@
         <w:t xml:space="preserve">the </w:t>
       </w:r>
       <w:r>
-        <w:t xml:space="preserve">OPC UA is one of the ubiquitous industrial communication protocol that </w:t>
+        <w:t xml:space="preserve">OPC UA is one of the ubiquitous industrial communication protocol </w:t>
+      </w:r>
+      <w:r>
+        <w:t xml:space="preserve">that </w:t>
       </w:r>
       <w:proofErr w:type="gramStart"/>
       <w:r>
@@ -5328,7 +5475,10 @@
     </w:p>
     <w:p>
       <w:r>
-        <w:t xml:space="preserve">Our </w:t>
+        <w:t>The</w:t>
+      </w:r>
+      <w:r>
+        <w:t xml:space="preserve"> </w:t>
       </w:r>
       <w:r>
         <w:rPr>
@@ -5398,7 +5548,13 @@
         <w:t>Dynamic Server</w:t>
       </w:r>
       <w:r>
-        <w:t xml:space="preserve">. In the phase of OPC UA Server generated data, we used </w:t>
+        <w:t xml:space="preserve">. In the phase of OPC UA Server generated data, </w:t>
+      </w:r>
+      <w:r>
+        <w:t>the researcher</w:t>
+      </w:r>
+      <w:r>
+        <w:t xml:space="preserve"> used </w:t>
       </w:r>
       <w:r>
         <w:rPr>
@@ -5924,7 +6080,13 @@
         <w:t>obtaining</w:t>
       </w:r>
       <w:r>
-        <w:t xml:space="preserve"> XML structures, we can convert the elements into </w:t>
+        <w:t xml:space="preserve"> XML structures, </w:t>
+      </w:r>
+      <w:r>
+        <w:t>the system</w:t>
+      </w:r>
+      <w:r>
+        <w:t xml:space="preserve"> can convert the elements into </w:t>
       </w:r>
       <w:r>
         <w:rPr>
@@ -5954,7 +6116,13 @@
         <w:t>XSLT can transform from XML to RDF by minimizing the blank nodes.</w:t>
       </w:r>
       <w:r>
-        <w:t xml:space="preserve"> Once we converted to RDF/XML format, Graph libraries can deal with the conversion process into triple </w:t>
+        <w:t xml:space="preserve"> Once </w:t>
+      </w:r>
+      <w:r>
+        <w:t>the system</w:t>
+      </w:r>
+      <w:r>
+        <w:t xml:space="preserve"> converted to RDF/XML format, Graph libraries can deal with the conversion process into triple </w:t>
       </w:r>
       <w:r>
         <w:rPr>
@@ -8381,7 +8549,13 @@
         <w:t>complex</w:t>
       </w:r>
       <w:r>
-        <w:t xml:space="preserve"> process. As we explained in the following scenario, two phrases </w:t>
+        <w:t xml:space="preserve"> process. As </w:t>
+      </w:r>
+      <w:r>
+        <w:t>the researcher</w:t>
+      </w:r>
+      <w:r>
+        <w:t xml:space="preserve"> explained in the following scenario, two phrases </w:t>
       </w:r>
       <w:r>
         <w:rPr>
@@ -8913,7 +9087,13 @@
         <w:t>other dataset</w:t>
       </w:r>
       <w:r>
-        <w:t xml:space="preserve"> that we have trained with </w:t>
+        <w:t xml:space="preserve"> that </w:t>
+      </w:r>
+      <w:r>
+        <w:t>the researcher has</w:t>
+      </w:r>
+      <w:r>
+        <w:t xml:space="preserve"> trained with </w:t>
       </w:r>
       <w:r>
         <w:rPr>
@@ -9128,70 +9308,63 @@
       <w:r>
         <w:t xml:space="preserve"> to training and test set by splitting at particular percentages between them.</w:t>
       </w:r>
+      <w:r>
+        <w:t xml:space="preserve"> The</w:t>
+      </w:r>
+      <w:r>
+        <w:t xml:space="preserve"> result </w:t>
+      </w:r>
+      <w:proofErr w:type="gramStart"/>
+      <w:r>
+        <w:t xml:space="preserve">has </w:t>
+      </w:r>
+      <w:r>
+        <w:rPr>
+          <w:noProof/>
+        </w:rPr>
+        <w:t>been listed</w:t>
+      </w:r>
+      <w:proofErr w:type="gramEnd"/>
+      <w:r>
+        <w:t xml:space="preserve"> in</w:t>
+      </w:r>
+      <w:r>
+        <w:t xml:space="preserve"> </w:t>
+      </w:r>
+      <w:r>
+        <w:fldChar w:fldCharType="begin"/>
+      </w:r>
+      <w:r>
+        <w:instrText xml:space="preserve"> REF _Ref5793883 \h </w:instrText>
+      </w:r>
+      <w:r>
+        <w:fldChar w:fldCharType="separate"/>
+      </w:r>
+      <w:r>
+        <w:t xml:space="preserve">Table </w:t>
+      </w:r>
+      <w:r>
+        <w:rPr>
+          <w:noProof/>
+        </w:rPr>
+        <w:t>VI</w:t>
+      </w:r>
+      <w:r>
+        <w:t>.</w:t>
+      </w:r>
+      <w:r>
+        <w:rPr>
+          <w:noProof/>
+        </w:rPr>
+        <w:t>1</w:t>
+      </w:r>
+      <w:r>
+        <w:fldChar w:fldCharType="end"/>
+      </w:r>
+      <w:r>
+        <w:t>.</w:t>
+      </w:r>
     </w:p>
-    <w:p>
-      <w:r>
-        <w:t xml:space="preserve">Our result </w:t>
-      </w:r>
-      <w:proofErr w:type="gramStart"/>
-      <w:r>
-        <w:t xml:space="preserve">has </w:t>
-      </w:r>
-      <w:r>
-        <w:rPr>
-          <w:noProof/>
-        </w:rPr>
-        <w:t>been listed</w:t>
-      </w:r>
-      <w:proofErr w:type="gramEnd"/>
-      <w:r>
-        <w:t xml:space="preserve"> in</w:t>
-      </w:r>
-      <w:r>
-        <w:t xml:space="preserve"> </w:t>
-      </w:r>
-      <w:r>
-        <w:fldChar w:fldCharType="begin"/>
-      </w:r>
-      <w:r>
-        <w:instrText xml:space="preserve"> REF _Ref5793883 \h </w:instrText>
-      </w:r>
-      <w:r>
-        <w:fldChar w:fldCharType="separate"/>
-      </w:r>
-      <w:r>
-        <w:t xml:space="preserve">Table </w:t>
-      </w:r>
-      <w:r>
-        <w:rPr>
-          <w:noProof/>
-        </w:rPr>
-        <w:t>VI</w:t>
-      </w:r>
-      <w:r>
-        <w:t>.</w:t>
-      </w:r>
-      <w:r>
-        <w:rPr>
-          <w:noProof/>
-        </w:rPr>
-        <w:t>1</w:t>
-      </w:r>
-      <w:r>
-        <w:fldChar w:fldCharType="end"/>
-      </w:r>
-      <w:r>
-        <w:t>.</w:t>
-      </w:r>
-    </w:p>
-    <w:p>
-      <w:pPr>
-        <w:rPr>
-          <w:color w:val="FF0000"/>
-        </w:rPr>
-      </w:pPr>
-    </w:p>
-    <w:p/>
     <w:tbl>
       <w:tblPr>
         <w:tblW w:w="4410" w:type="dxa"/>
@@ -9986,7 +10159,13 @@
         <w:t>in order to</w:t>
       </w:r>
       <w:r>
-        <w:t xml:space="preserve"> define essential elements of a natural query. Our priority is to detect </w:t>
+        <w:t xml:space="preserve"> define essential elements of a natural query. </w:t>
+      </w:r>
+      <w:r>
+        <w:t>The major</w:t>
+      </w:r>
+      <w:r>
+        <w:t xml:space="preserve"> priority is to detect </w:t>
       </w:r>
       <w:r>
         <w:rPr>
@@ -10047,22 +10226,28 @@
     </w:p>
     <w:p>
       <w:r>
-        <w:t xml:space="preserve">As for static queries, we have hierarchical data and semantical data of the Information Model. </w:t>
+        <w:t xml:space="preserve">As for static queries, </w:t>
+      </w:r>
+      <w:r>
+        <w:t>the researcher has</w:t>
+      </w:r>
+      <w:r>
+        <w:t xml:space="preserve"> hierarchical data and semantical data of the Information Model. </w:t>
+      </w:r>
+      <w:r>
+        <w:fldChar w:fldCharType="begin"/>
+      </w:r>
+      <w:r>
+        <w:instrText xml:space="preserve"> REF _Ref5794025 \h </w:instrText>
+      </w:r>
+      <w:r>
+        <w:fldChar w:fldCharType="separate"/>
+      </w:r>
+      <w:r>
+        <w:t xml:space="preserve">Listing </w:t>
       </w:r>
       <w:proofErr w:type="gramStart"/>
       <w:r>
-        <w:fldChar w:fldCharType="begin"/>
-      </w:r>
-      <w:r>
-        <w:instrText xml:space="preserve"> REF _Ref5794025 \h </w:instrText>
-      </w:r>
-      <w:r>
-        <w:fldChar w:fldCharType="separate"/>
-      </w:r>
-      <w:r>
-        <w:t xml:space="preserve">Listing </w:t>
-      </w:r>
-      <w:r>
         <w:rPr>
           <w:noProof/>
         </w:rPr>
@@ -10077,10 +10262,10 @@
         </w:rPr>
         <w:t>1</w:t>
       </w:r>
+      <w:proofErr w:type="gramEnd"/>
       <w:r>
         <w:fldChar w:fldCharType="end"/>
       </w:r>
-      <w:proofErr w:type="gramEnd"/>
       <w:r>
         <w:t xml:space="preserve"> </w:t>
       </w:r>
@@ -10812,7 +10997,11 @@
         <w:t>s</w:t>
       </w:r>
       <w:r>
-        <w:t xml:space="preserve"> or determiners.  Tokenization is the next step </w:t>
+        <w:t xml:space="preserve"> or determiners.  </w:t>
+      </w:r>
+      <w:r>
+        <w:lastRenderedPageBreak/>
+        <w:t xml:space="preserve">Tokenization is the next step </w:t>
       </w:r>
       <w:r>
         <w:rPr>
@@ -10854,7 +11043,13 @@
         <w:t>complexity</w:t>
       </w:r>
       <w:r>
-        <w:t xml:space="preserve"> of instances of sequence characters. Lemmatization and Stemming are fundamental steps before WordNet Verb analysis because our </w:t>
+        <w:t xml:space="preserve"> of instances of sequence characters. Lemmatization and Stemming are fundamental steps before WordNet Verb analysis because </w:t>
+      </w:r>
+      <w:r>
+        <w:t>the</w:t>
+      </w:r>
+      <w:r>
+        <w:t xml:space="preserve"> </w:t>
       </w:r>
       <w:r>
         <w:rPr>
@@ -10974,7 +11169,19 @@
         <w:t>smart</w:t>
       </w:r>
       <w:r>
-        <w:t xml:space="preserve"> factory or different domain may not know what kind of entity is. Therefore, if we catch the entity-relationship pair as shown in</w:t>
+        <w:t xml:space="preserve"> factory or different domain may not know what kind of entity is. Therefore, if </w:t>
+      </w:r>
+      <w:r>
+        <w:t>the question answering</w:t>
+      </w:r>
+      <w:r>
+        <w:t xml:space="preserve"> </w:t>
+      </w:r>
+      <w:r>
+        <w:t xml:space="preserve">can </w:t>
+      </w:r>
+      <w:r>
+        <w:t>catch the entity-relationship pair as shown in</w:t>
       </w:r>
       <w:r>
         <w:t xml:space="preserve"> </w:t>
@@ -11148,7 +11355,19 @@
         <w:t>However,</w:t>
       </w:r>
       <w:r>
-        <w:t xml:space="preserve"> our approach the above-statement is a similarity-based identificatio</w:t>
+        <w:t xml:space="preserve"> </w:t>
+      </w:r>
+      <w:r>
+        <w:t>the</w:t>
+      </w:r>
+      <w:r>
+        <w:t xml:space="preserve"> approach </w:t>
+      </w:r>
+      <w:r>
+        <w:t>as</w:t>
+      </w:r>
+      <w:r>
+        <w:t xml:space="preserve"> above-statement is a similarity-based identificatio</w:t>
       </w:r>
       <w:r>
         <w:t xml:space="preserve">n. When a user a question like </w:t>
@@ -11396,7 +11615,10 @@
         <w:t>KVIN</w:t>
       </w:r>
       <w:r>
-        <w:t xml:space="preserve"> presents a SPARQL Endpoint for time-series data.</w:t>
+        <w:t xml:space="preserve"> presents a </w:t>
+      </w:r>
+      <w:r>
+        <w:t>SPARQL Endpoint for time-series data.</w:t>
       </w:r>
       <w:r>
         <w:t xml:space="preserve"> The researcher is</w:t>
@@ -11801,10 +12023,7 @@
         <w:t xml:space="preserve"> to map</w:t>
       </w:r>
       <w:r>
-        <w:t xml:space="preserve"> </w:t>
-      </w:r>
-      <w:r>
-        <w:t xml:space="preserve">the predicate of triple </w:t>
+        <w:t xml:space="preserve"> the predicate of triple </w:t>
       </w:r>
       <w:r>
         <w:t>onto Turtle</w:t>
@@ -11919,13 +12138,7 @@
         <w:rPr>
           <w:noProof/>
         </w:rPr>
-        <w:instrText xml:space="preserve"> SEQ Figure \* ARABIC </w:instrText>
-      </w:r>
-      <w:r>
-        <w:rPr>
-          <w:noProof/>
-        </w:rPr>
-        <w:instrText xml:space="preserve">\s 1 </w:instrText>
+        <w:instrText xml:space="preserve"> SEQ Figure \* ARABIC \s 1 </w:instrText>
       </w:r>
       <w:r>
         <w:rPr>
@@ -12259,7 +12472,6 @@
         <w:rPr>
           <w:noProof/>
         </w:rPr>
-        <w:lastRenderedPageBreak/>
         <w:drawing>
           <wp:inline distT="0" distB="0" distL="0" distR="0">
             <wp:extent cx="3057525" cy="552450"/>
@@ -12440,6 +12652,7 @@
         <w:rPr>
           <w:noProof/>
         </w:rPr>
+        <w:lastRenderedPageBreak/>
         <w:drawing>
           <wp:inline distT="0" distB="0" distL="0" distR="0">
             <wp:extent cx="3067050" cy="600075"/>
@@ -12544,13 +12757,7 @@
         <w:rPr>
           <w:noProof/>
         </w:rPr>
-        <w:instrText xml:space="preserve"> SEQ Figure \* ARABIC \s </w:instrText>
-      </w:r>
-      <w:r>
-        <w:rPr>
-          <w:noProof/>
-        </w:rPr>
-        <w:instrText xml:space="preserve">1 </w:instrText>
+        <w:instrText xml:space="preserve"> SEQ Figure \* ARABIC \s 1 </w:instrText>
       </w:r>
       <w:r>
         <w:rPr>
@@ -12996,7 +13203,13 @@
     </w:p>
     <w:p>
       <w:r>
-        <w:t xml:space="preserve">In the evaluation phase, our data sources are </w:t>
+        <w:t xml:space="preserve">In the evaluation phase, </w:t>
+      </w:r>
+      <w:r>
+        <w:t>the</w:t>
+      </w:r>
+      <w:r>
+        <w:t xml:space="preserve"> data sources are </w:t>
       </w:r>
       <w:r>
         <w:t>semantic data from OPC UA</w:t>
@@ -13068,7 +13281,19 @@
         <w:t xml:space="preserve">. </w:t>
       </w:r>
       <w:r>
-        <w:t xml:space="preserve">As previously detailed the process of serialization, we have </w:t>
+        <w:t xml:space="preserve">As previously detailed the process of serialization, </w:t>
+      </w:r>
+      <w:r>
+        <w:t>the researcher</w:t>
+      </w:r>
+      <w:r>
+        <w:t xml:space="preserve"> </w:t>
+      </w:r>
+      <w:r>
+        <w:t>has</w:t>
+      </w:r>
+      <w:r>
+        <w:t xml:space="preserve"> </w:t>
       </w:r>
       <w:r>
         <w:t xml:space="preserve">a </w:t>
@@ -13086,12 +13311,21 @@
         <w:t>.</w:t>
       </w:r>
       <w:r>
-        <w:t xml:space="preserve"> OPC UA Generated Data has not specific namespace definition unless we </w:t>
+        <w:t xml:space="preserve"> OPC UA Generated Data has not specific namespace definition unless </w:t>
+      </w:r>
+      <w:r>
+        <w:t>the researcher</w:t>
+      </w:r>
+      <w:r>
+        <w:t xml:space="preserve"> </w:t>
       </w:r>
       <w:r>
         <w:t>define</w:t>
       </w:r>
       <w:r>
+        <w:t>s</w:t>
+      </w:r>
+      <w:r>
         <w:t xml:space="preserve">. However, </w:t>
       </w:r>
       <w:r>
@@ -13184,7 +13418,13 @@
       </w:r>
       <w:proofErr w:type="gramEnd"/>
       <w:r>
-        <w:t xml:space="preserve"> because of same-defined IRIs. In our case, all namespaces </w:t>
+        <w:t xml:space="preserve"> because of same-defined IRIs. In </w:t>
+      </w:r>
+      <w:r>
+        <w:t>this</w:t>
+      </w:r>
+      <w:r>
+        <w:t xml:space="preserve"> case, all namespaces </w:t>
       </w:r>
       <w:r>
         <w:rPr>
@@ -13236,7 +13476,19 @@
     <w:p/>
     <w:p>
       <w:r>
-        <w:t>The size of dataset that we generate from OPC UA Server h</w:t>
+        <w:t xml:space="preserve">The size of dataset that </w:t>
+      </w:r>
+      <w:r>
+        <w:t>the researcher</w:t>
+      </w:r>
+      <w:r>
+        <w:t xml:space="preserve"> generate</w:t>
+      </w:r>
+      <w:r>
+        <w:t>d</w:t>
+      </w:r>
+      <w:r>
+        <w:t xml:space="preserve"> from OPC UA Server h</w:t>
       </w:r>
       <w:r>
         <w:t xml:space="preserve">as 19, 687, which is 2 MB sized Turtle File. </w:t>
@@ -13273,7 +13525,13 @@
         <w:t xml:space="preserve"> </w:t>
       </w:r>
       <w:r>
-        <w:t>previously, so we are using the question answering with data set in a machine powered by Intel® Core™ i7-2720QM CPU @ 2.20 GHz, 2201 MHz,</w:t>
+        <w:t xml:space="preserve">previously, so </w:t>
+      </w:r>
+      <w:r>
+        <w:t>that the researcher is</w:t>
+      </w:r>
+      <w:r>
+        <w:t xml:space="preserve"> using the question answering with data set in a machine powered by Intel® Core™ i7-2720QM CPU @ 2.20 GHz, 2201 MHz,</w:t>
       </w:r>
       <w:r>
         <w:t xml:space="preserve"> and x64 based Windows 10 Pro. </w:t>
@@ -13343,10 +13601,13 @@
         <w:t>but</w:t>
       </w:r>
       <w:r>
-        <w:t xml:space="preserve"> also we can assess with speed, </w:t>
-      </w:r>
-      <w:r>
-        <w:t>user interaction, querying style (keywords, browsing, spell checker</w:t>
+        <w:t xml:space="preserve"> also </w:t>
+      </w:r>
+      <w:r>
+        <w:t>the researcher</w:t>
+      </w:r>
+      <w:r>
+        <w:t xml:space="preserve"> can assess with speed, user interaction, querying style (keywords, browsing, spell checker</w:t>
       </w:r>
       <w:r>
         <w:t>, abbreviation recognition</w:t>
@@ -15372,7 +15633,6 @@
         </w:rPr>
       </w:pPr>
       <w:r>
-        <w:lastRenderedPageBreak/>
         <w:t xml:space="preserve">Listing </w:t>
       </w:r>
       <w:r>
@@ -15455,6 +15715,7 @@
         <w:pStyle w:val="Heading1"/>
       </w:pPr>
       <w:r>
+        <w:lastRenderedPageBreak/>
         <w:t>DISCUSSION</w:t>
       </w:r>
     </w:p>
@@ -15502,7 +15763,25 @@
           <w:szCs w:val="20"/>
           <w:lang w:val="tr-TR"/>
         </w:rPr>
-        <w:t xml:space="preserve"> will discuss the significance of our findings </w:t>
+        <w:t xml:space="preserve"> will discuss the significance of </w:t>
+      </w:r>
+      <w:r>
+        <w:rPr>
+          <w:rFonts w:ascii="Times New Roman" w:hAnsi="Times New Roman"/>
+          <w:sz w:val="20"/>
+          <w:szCs w:val="20"/>
+          <w:lang w:val="tr-TR"/>
+        </w:rPr>
+        <w:t>the</w:t>
+      </w:r>
+      <w:r>
+        <w:rPr>
+          <w:rFonts w:ascii="Times New Roman" w:hAnsi="Times New Roman"/>
+          <w:sz w:val="20"/>
+          <w:szCs w:val="20"/>
+          <w:lang w:val="tr-TR"/>
+        </w:rPr>
+        <w:t xml:space="preserve"> findings </w:t>
       </w:r>
       <w:r>
         <w:rPr>
@@ -16047,7 +16326,25 @@
           <w:szCs w:val="20"/>
           <w:lang w:val="en-US"/>
         </w:rPr>
-        <w:t xml:space="preserve"> restricts the testability however we have used the parameters of referenced research </w:t>
+        <w:t xml:space="preserve"> restricts the testability however </w:t>
+      </w:r>
+      <w:r>
+        <w:rPr>
+          <w:rFonts w:ascii="Times New Roman" w:hAnsi="Times New Roman"/>
+          <w:sz w:val="20"/>
+          <w:szCs w:val="20"/>
+          <w:lang w:val="en-US"/>
+        </w:rPr>
+        <w:t>the researcher has</w:t>
+      </w:r>
+      <w:r>
+        <w:rPr>
+          <w:rFonts w:ascii="Times New Roman" w:hAnsi="Times New Roman"/>
+          <w:sz w:val="20"/>
+          <w:szCs w:val="20"/>
+          <w:lang w:val="en-US"/>
+        </w:rPr>
+        <w:t xml:space="preserve"> used the parameters of referenced research </w:t>
       </w:r>
       <w:r>
         <w:rPr>
@@ -16102,7 +16399,43 @@
           <w:szCs w:val="20"/>
           <w:lang w:val="en-US"/>
         </w:rPr>
-        <w:t xml:space="preserve">. Our finding the answer return rate is </w:t>
+        <w:t xml:space="preserve">. </w:t>
+      </w:r>
+      <w:r>
+        <w:rPr>
+          <w:rFonts w:ascii="Times New Roman" w:hAnsi="Times New Roman"/>
+          <w:sz w:val="20"/>
+          <w:szCs w:val="20"/>
+          <w:lang w:val="en-US"/>
+        </w:rPr>
+        <w:t>One of the</w:t>
+      </w:r>
+      <w:r>
+        <w:rPr>
+          <w:rFonts w:ascii="Times New Roman" w:hAnsi="Times New Roman"/>
+          <w:sz w:val="20"/>
+          <w:szCs w:val="20"/>
+          <w:lang w:val="en-US"/>
+        </w:rPr>
+        <w:t xml:space="preserve"> finding</w:t>
+      </w:r>
+      <w:r>
+        <w:rPr>
+          <w:rFonts w:ascii="Times New Roman" w:hAnsi="Times New Roman"/>
+          <w:sz w:val="20"/>
+          <w:szCs w:val="20"/>
+          <w:lang w:val="en-US"/>
+        </w:rPr>
+        <w:t>s</w:t>
+      </w:r>
+      <w:r>
+        <w:rPr>
+          <w:rFonts w:ascii="Times New Roman" w:hAnsi="Times New Roman"/>
+          <w:sz w:val="20"/>
+          <w:szCs w:val="20"/>
+          <w:lang w:val="en-US"/>
+        </w:rPr>
+        <w:t xml:space="preserve"> the answer return rate is </w:t>
       </w:r>
       <w:r>
         <w:rPr>
@@ -16223,7 +16556,43 @@
           <w:szCs w:val="20"/>
           <w:lang w:val="en-US"/>
         </w:rPr>
-        <w:t xml:space="preserve">If we want to get answer relevant to node id, parent id, references, </w:t>
+        <w:t xml:space="preserve">If </w:t>
+      </w:r>
+      <w:r>
+        <w:rPr>
+          <w:rFonts w:ascii="Times New Roman" w:hAnsi="Times New Roman"/>
+          <w:sz w:val="20"/>
+          <w:szCs w:val="20"/>
+          <w:lang w:val="en-US"/>
+        </w:rPr>
+        <w:t>the researcher</w:t>
+      </w:r>
+      <w:r>
+        <w:rPr>
+          <w:rFonts w:ascii="Times New Roman" w:hAnsi="Times New Roman"/>
+          <w:sz w:val="20"/>
+          <w:szCs w:val="20"/>
+          <w:lang w:val="en-US"/>
+        </w:rPr>
+        <w:t xml:space="preserve"> want</w:t>
+      </w:r>
+      <w:r>
+        <w:rPr>
+          <w:rFonts w:ascii="Times New Roman" w:hAnsi="Times New Roman"/>
+          <w:sz w:val="20"/>
+          <w:szCs w:val="20"/>
+          <w:lang w:val="en-US"/>
+        </w:rPr>
+        <w:t>s</w:t>
+      </w:r>
+      <w:r>
+        <w:rPr>
+          <w:rFonts w:ascii="Times New Roman" w:hAnsi="Times New Roman"/>
+          <w:sz w:val="20"/>
+          <w:szCs w:val="20"/>
+          <w:lang w:val="en-US"/>
+        </w:rPr>
+        <w:t xml:space="preserve"> to get answer relevant to node id, parent id, references, </w:t>
       </w:r>
       <w:r>
         <w:rPr>
@@ -16241,7 +16610,25 @@
           <w:szCs w:val="20"/>
           <w:lang w:val="en-US"/>
         </w:rPr>
-        <w:t xml:space="preserve"> connected devices to OPC UA Server, we should convert the Information Model to linked data</w:t>
+        <w:t xml:space="preserve"> connected devices to OPC UA Server, </w:t>
+      </w:r>
+      <w:r>
+        <w:rPr>
+          <w:rFonts w:ascii="Times New Roman" w:hAnsi="Times New Roman"/>
+          <w:sz w:val="20"/>
+          <w:szCs w:val="20"/>
+          <w:lang w:val="en-US"/>
+        </w:rPr>
+        <w:t>the researcher</w:t>
+      </w:r>
+      <w:r>
+        <w:rPr>
+          <w:rFonts w:ascii="Times New Roman" w:hAnsi="Times New Roman"/>
+          <w:sz w:val="20"/>
+          <w:szCs w:val="20"/>
+          <w:lang w:val="en-US"/>
+        </w:rPr>
+        <w:t xml:space="preserve"> should convert the Information Model to linked data</w:t>
       </w:r>
       <w:r>
         <w:rPr>
@@ -16372,7 +16759,25 @@
           <w:szCs w:val="20"/>
           <w:lang w:val="en-US"/>
         </w:rPr>
-        <w:t xml:space="preserve"> problem with template based solution and implement a generic solution. Whereas, we </w:t>
+        <w:t xml:space="preserve"> problem with template based solution and implement a generic solution. Whereas, </w:t>
+      </w:r>
+      <w:r>
+        <w:rPr>
+          <w:rFonts w:ascii="Times New Roman" w:hAnsi="Times New Roman"/>
+          <w:sz w:val="20"/>
+          <w:szCs w:val="20"/>
+          <w:lang w:val="en-US"/>
+        </w:rPr>
+        <w:t>the researcher</w:t>
+      </w:r>
+      <w:r>
+        <w:rPr>
+          <w:rFonts w:ascii="Times New Roman" w:hAnsi="Times New Roman"/>
+          <w:sz w:val="20"/>
+          <w:szCs w:val="20"/>
+          <w:lang w:val="en-US"/>
+        </w:rPr>
+        <w:t xml:space="preserve"> </w:t>
       </w:r>
       <w:r>
         <w:rPr>
@@ -16807,16 +17212,7 @@
           <w:szCs w:val="20"/>
           <w:lang w:val="en-US"/>
         </w:rPr>
-        <w:t xml:space="preserve"> keywords in unstructured data and streamed data. This research </w:t>
-      </w:r>
-      <w:r>
-        <w:rPr>
-          <w:rFonts w:ascii="Times New Roman" w:hAnsi="Times New Roman"/>
-          <w:sz w:val="20"/>
-          <w:szCs w:val="20"/>
-          <w:lang w:val="en-US"/>
-        </w:rPr>
-        <w:t xml:space="preserve">contributed to </w:t>
+        <w:t xml:space="preserve"> keywords in unstructured data and streamed data. This research contributed to </w:t>
       </w:r>
       <w:r>
         <w:rPr>
@@ -16959,7 +17355,13 @@
         <w:t>paper,</w:t>
       </w:r>
       <w:r>
-        <w:t xml:space="preserve"> we have proposed an application for restricted domain question answering that utilizes generated data from OPC Unified Architecture and streamed data. This application can reduce the total amount of time for searching through a large </w:t>
+        <w:t xml:space="preserve"> </w:t>
+      </w:r>
+      <w:r>
+        <w:t>the researcher has</w:t>
+      </w:r>
+      <w:r>
+        <w:t xml:space="preserve"> proposed an application for restricted domain question answering that utilizes generated data from OPC Unified Architecture and streamed data. This application can reduce the total amount of time for searching through a large </w:t>
       </w:r>
       <w:r>
         <w:rPr>
@@ -17358,12 +17760,7 @@
         <w:t xml:space="preserve"> </w:t>
       </w:r>
       <w:r>
-        <w:t xml:space="preserve">that </w:t>
-      </w:r>
-      <w:bookmarkStart w:id="10" w:name="_GoBack"/>
-      <w:bookmarkEnd w:id="10"/>
-      <w:r>
-        <w:t>implementation of</w:t>
+        <w:t>that implementation of</w:t>
       </w:r>
       <w:r>
         <w:t xml:space="preserve"> a generalized algorithm could degrade the precision of answers but increase the scalability </w:t>
@@ -18109,7 +18506,6 @@
                 <w:sz w:val="16"/>
                 <w:szCs w:val="16"/>
               </w:rPr>
-              <w:lastRenderedPageBreak/>
               <w:t>8</w:t>
             </w:r>
           </w:p>
@@ -18382,6 +18778,7 @@
         <w:rPr>
           <w:noProof/>
         </w:rPr>
+        <w:lastRenderedPageBreak/>
         <w:t>ACKNOWLEDG</w:t>
       </w:r>
       <w:r>
@@ -18420,13 +18817,27 @@
         <w:rPr>
           <w:bCs/>
         </w:rPr>
-        <w:t xml:space="preserve"> w</w:t>
-      </w:r>
+        <w:t xml:space="preserve"> </w:t>
+      </w:r>
+      <w:bookmarkStart w:id="10" w:name="_GoBack"/>
       <w:r>
         <w:rPr>
           <w:bCs/>
         </w:rPr>
-        <w:t xml:space="preserve">e would like to thank </w:t>
+        <w:t>w</w:t>
+      </w:r>
+      <w:r>
+        <w:rPr>
+          <w:bCs/>
+        </w:rPr>
+        <w:t>e</w:t>
+      </w:r>
+      <w:bookmarkEnd w:id="10"/>
+      <w:r>
+        <w:rPr>
+          <w:bCs/>
+        </w:rPr>
+        <w:t xml:space="preserve"> would like to thank </w:t>
       </w:r>
       <w:r>
         <w:rPr>
@@ -19525,7 +19936,15 @@
           <w:szCs w:val="24"/>
         </w:rPr>
         <w:tab/>
-        <w:t>Fraunhofer IWU, ‘Linkedfactory Intro Page’, 2018. [Online]. Available: http://linkedfactory.iwu.fraunhofer.de/linkedfactory/view. [Accessed: 19-Feb-2019].</w:t>
+        <w:t xml:space="preserve">Fraunhofer IWU, ‘Linkedfactory Intro Page’, 2018. [Online]. Available: http://linkedfactory.iwu.fraunhofer.de/linkedfactory/view. </w:t>
+      </w:r>
+      <w:r>
+        <w:rPr>
+          <w:noProof/>
+          <w:sz w:val="16"/>
+          <w:szCs w:val="24"/>
+        </w:rPr>
+        <w:t>[Accessed: 19-Feb-2019].</w:t>
       </w:r>
     </w:p>
     <w:p>
@@ -21905,7 +22324,7 @@
 </file>
 
 <file path=customXml/itemProps1.xml><?xml version="1.0" encoding="utf-8"?>
-<ds:datastoreItem xmlns:ds="http://schemas.openxmlformats.org/officeDocument/2006/customXml" ds:itemID="{50FEBE98-8416-46E3-95CD-A619A98CA9DF}">
+<ds:datastoreItem xmlns:ds="http://schemas.openxmlformats.org/officeDocument/2006/customXml" ds:itemID="{99825788-4883-4FA7-9DDE-D4707857E605}">
   <ds:schemaRefs>
     <ds:schemaRef ds:uri="http://schemas.openxmlformats.org/officeDocument/2006/bibliography"/>
   </ds:schemaRefs>

</xml_diff>